<commit_message>
Update del Documento de Arquitectura del Sistema
Añadidas las imágenes de los subsistemas al documento.
</commit_message>
<xml_diff>
--- a/Arquitectura y Diseño del Sistema/6.-Arquitectura y Diseño del Sistema.docx
+++ b/Arquitectura y Diseño del Sistema/6.-Arquitectura y Diseño del Sistema.docx
@@ -1170,9 +1170,637 @@
           <w:sz w:val="28"/>
           <w:szCs w:val="28"/>
         </w:rPr>
-        <w:t>6.</w:t>
-      </w:r>
-      <w:r>
+        <w:t>6.3 Diagrama de Casos de Uso</w:t>
+      </w:r>
+    </w:p>
+    <w:p>
+      <w:pPr>
+        <w:pStyle w:val="Prrafodelista"/>
+        <w:numPr>
+          <w:ilvl w:val="0"/>
+          <w:numId w:val="1"/>
+        </w:numPr>
+        <w:spacing w:line="360" w:lineRule="auto"/>
+        <w:rPr>
+          <w:rFonts w:ascii="Times New Roman" w:hAnsi="Times New Roman" w:cs="Times New Roman"/>
+          <w:b/>
+          <w:bCs/>
+          <w:i/>
+          <w:iCs/>
+          <w:sz w:val="24"/>
+          <w:szCs w:val="24"/>
+        </w:rPr>
+      </w:pPr>
+      <w:r>
+        <w:rPr>
+          <w:rFonts w:ascii="Times New Roman" w:hAnsi="Times New Roman" w:cs="Times New Roman"/>
+          <w:b/>
+          <w:bCs/>
+          <w:i/>
+          <w:iCs/>
+          <w:sz w:val="24"/>
+          <w:szCs w:val="24"/>
+        </w:rPr>
+        <w:t>Subsistema de Identidad y Reputación</w:t>
+      </w:r>
+    </w:p>
+    <w:p>
+      <w:pPr>
+        <w:spacing w:line="360" w:lineRule="auto"/>
+        <w:rPr>
+          <w:rFonts w:ascii="Times New Roman" w:hAnsi="Times New Roman" w:cs="Times New Roman"/>
+          <w:sz w:val="24"/>
+          <w:szCs w:val="24"/>
+        </w:rPr>
+      </w:pPr>
+      <w:r>
+        <w:rPr>
+          <w:rFonts w:ascii="Times New Roman" w:hAnsi="Times New Roman" w:cs="Times New Roman"/>
+          <w:noProof/>
+          <w:sz w:val="24"/>
+          <w:szCs w:val="24"/>
+        </w:rPr>
+        <w:drawing>
+          <wp:inline distT="0" distB="0" distL="0" distR="0" wp14:anchorId="352AB0FB" wp14:editId="7B28EF24">
+            <wp:extent cx="5391150" cy="2228850"/>
+            <wp:effectExtent l="0" t="0" r="0" b="0"/>
+            <wp:docPr id="1643561457" name="Imagen 1"/>
+            <wp:cNvGraphicFramePr>
+              <a:graphicFrameLocks xmlns:a="http://schemas.openxmlformats.org/drawingml/2006/main" noChangeAspect="1"/>
+            </wp:cNvGraphicFramePr>
+            <a:graphic xmlns:a="http://schemas.openxmlformats.org/drawingml/2006/main">
+              <a:graphicData uri="http://schemas.openxmlformats.org/drawingml/2006/picture">
+                <pic:pic xmlns:pic="http://schemas.openxmlformats.org/drawingml/2006/picture">
+                  <pic:nvPicPr>
+                    <pic:cNvPr id="0" name="Picture 1"/>
+                    <pic:cNvPicPr>
+                      <a:picLocks noChangeAspect="1" noChangeArrowheads="1"/>
+                    </pic:cNvPicPr>
+                  </pic:nvPicPr>
+                  <pic:blipFill>
+                    <a:blip r:embed="rId8">
+                      <a:extLst>
+                        <a:ext uri="{28A0092B-C50C-407E-A947-70E740481C1C}">
+                          <a14:useLocalDpi xmlns:a14="http://schemas.microsoft.com/office/drawing/2010/main" val="0"/>
+                        </a:ext>
+                      </a:extLst>
+                    </a:blip>
+                    <a:srcRect/>
+                    <a:stretch>
+                      <a:fillRect/>
+                    </a:stretch>
+                  </pic:blipFill>
+                  <pic:spPr bwMode="auto">
+                    <a:xfrm>
+                      <a:off x="0" y="0"/>
+                      <a:ext cx="5391150" cy="2228850"/>
+                    </a:xfrm>
+                    <a:prstGeom prst="rect">
+                      <a:avLst/>
+                    </a:prstGeom>
+                    <a:noFill/>
+                    <a:ln>
+                      <a:noFill/>
+                    </a:ln>
+                  </pic:spPr>
+                </pic:pic>
+              </a:graphicData>
+            </a:graphic>
+          </wp:inline>
+        </w:drawing>
+      </w:r>
+    </w:p>
+    <w:p>
+      <w:pPr>
+        <w:spacing w:line="360" w:lineRule="auto"/>
+        <w:rPr>
+          <w:rFonts w:ascii="Times New Roman" w:hAnsi="Times New Roman" w:cs="Times New Roman"/>
+          <w:sz w:val="24"/>
+          <w:szCs w:val="24"/>
+        </w:rPr>
+      </w:pPr>
+    </w:p>
+    <w:p>
+      <w:pPr>
+        <w:spacing w:line="360" w:lineRule="auto"/>
+        <w:rPr>
+          <w:rFonts w:ascii="Times New Roman" w:hAnsi="Times New Roman" w:cs="Times New Roman"/>
+          <w:sz w:val="24"/>
+          <w:szCs w:val="24"/>
+        </w:rPr>
+      </w:pPr>
+    </w:p>
+    <w:p>
+      <w:pPr>
+        <w:spacing w:line="360" w:lineRule="auto"/>
+        <w:rPr>
+          <w:rFonts w:ascii="Times New Roman" w:hAnsi="Times New Roman" w:cs="Times New Roman"/>
+          <w:sz w:val="24"/>
+          <w:szCs w:val="24"/>
+        </w:rPr>
+      </w:pPr>
+    </w:p>
+    <w:p>
+      <w:pPr>
+        <w:spacing w:line="360" w:lineRule="auto"/>
+        <w:rPr>
+          <w:rFonts w:ascii="Times New Roman" w:hAnsi="Times New Roman" w:cs="Times New Roman"/>
+          <w:sz w:val="24"/>
+          <w:szCs w:val="24"/>
+        </w:rPr>
+      </w:pPr>
+    </w:p>
+    <w:p>
+      <w:pPr>
+        <w:spacing w:line="360" w:lineRule="auto"/>
+        <w:rPr>
+          <w:rFonts w:ascii="Times New Roman" w:hAnsi="Times New Roman" w:cs="Times New Roman"/>
+          <w:sz w:val="24"/>
+          <w:szCs w:val="24"/>
+        </w:rPr>
+      </w:pPr>
+    </w:p>
+    <w:p>
+      <w:pPr>
+        <w:pStyle w:val="Prrafodelista"/>
+        <w:numPr>
+          <w:ilvl w:val="0"/>
+          <w:numId w:val="1"/>
+        </w:numPr>
+        <w:spacing w:line="360" w:lineRule="auto"/>
+        <w:rPr>
+          <w:rFonts w:ascii="Times New Roman" w:hAnsi="Times New Roman" w:cs="Times New Roman"/>
+          <w:b/>
+          <w:bCs/>
+          <w:i/>
+          <w:iCs/>
+          <w:sz w:val="24"/>
+          <w:szCs w:val="24"/>
+        </w:rPr>
+      </w:pPr>
+      <w:r>
+        <w:rPr>
+          <w:rFonts w:ascii="Times New Roman" w:hAnsi="Times New Roman" w:cs="Times New Roman"/>
+          <w:b/>
+          <w:bCs/>
+          <w:i/>
+          <w:iCs/>
+          <w:sz w:val="24"/>
+          <w:szCs w:val="24"/>
+        </w:rPr>
+        <w:lastRenderedPageBreak/>
+        <w:t>Subsistema de Inventario y Wishlist</w:t>
+      </w:r>
+    </w:p>
+    <w:p>
+      <w:pPr>
+        <w:spacing w:line="360" w:lineRule="auto"/>
+        <w:rPr>
+          <w:rFonts w:ascii="Times New Roman" w:hAnsi="Times New Roman" w:cs="Times New Roman"/>
+          <w:sz w:val="24"/>
+          <w:szCs w:val="24"/>
+        </w:rPr>
+      </w:pPr>
+      <w:r>
+        <w:rPr>
+          <w:rFonts w:ascii="Times New Roman" w:hAnsi="Times New Roman" w:cs="Times New Roman"/>
+          <w:noProof/>
+          <w:sz w:val="24"/>
+          <w:szCs w:val="24"/>
+        </w:rPr>
+        <w:drawing>
+          <wp:inline distT="0" distB="0" distL="0" distR="0" wp14:anchorId="1A5E3A93" wp14:editId="55C40411">
+            <wp:extent cx="3886200" cy="4337050"/>
+            <wp:effectExtent l="0" t="0" r="0" b="6350"/>
+            <wp:docPr id="490325642" name="Imagen 2"/>
+            <wp:cNvGraphicFramePr>
+              <a:graphicFrameLocks xmlns:a="http://schemas.openxmlformats.org/drawingml/2006/main" noChangeAspect="1"/>
+            </wp:cNvGraphicFramePr>
+            <a:graphic xmlns:a="http://schemas.openxmlformats.org/drawingml/2006/main">
+              <a:graphicData uri="http://schemas.openxmlformats.org/drawingml/2006/picture">
+                <pic:pic xmlns:pic="http://schemas.openxmlformats.org/drawingml/2006/picture">
+                  <pic:nvPicPr>
+                    <pic:cNvPr id="0" name="Picture 2"/>
+                    <pic:cNvPicPr>
+                      <a:picLocks noChangeAspect="1" noChangeArrowheads="1"/>
+                    </pic:cNvPicPr>
+                  </pic:nvPicPr>
+                  <pic:blipFill>
+                    <a:blip r:embed="rId9">
+                      <a:extLst>
+                        <a:ext uri="{28A0092B-C50C-407E-A947-70E740481C1C}">
+                          <a14:useLocalDpi xmlns:a14="http://schemas.microsoft.com/office/drawing/2010/main" val="0"/>
+                        </a:ext>
+                      </a:extLst>
+                    </a:blip>
+                    <a:srcRect/>
+                    <a:stretch>
+                      <a:fillRect/>
+                    </a:stretch>
+                  </pic:blipFill>
+                  <pic:spPr bwMode="auto">
+                    <a:xfrm>
+                      <a:off x="0" y="0"/>
+                      <a:ext cx="3886200" cy="4337050"/>
+                    </a:xfrm>
+                    <a:prstGeom prst="rect">
+                      <a:avLst/>
+                    </a:prstGeom>
+                    <a:noFill/>
+                    <a:ln>
+                      <a:noFill/>
+                    </a:ln>
+                  </pic:spPr>
+                </pic:pic>
+              </a:graphicData>
+            </a:graphic>
+          </wp:inline>
+        </w:drawing>
+      </w:r>
+    </w:p>
+    <w:p>
+      <w:pPr>
+        <w:spacing w:line="360" w:lineRule="auto"/>
+        <w:rPr>
+          <w:rFonts w:ascii="Times New Roman" w:hAnsi="Times New Roman" w:cs="Times New Roman"/>
+          <w:sz w:val="24"/>
+          <w:szCs w:val="24"/>
+        </w:rPr>
+      </w:pPr>
+    </w:p>
+    <w:p>
+      <w:pPr>
+        <w:pStyle w:val="Prrafodelista"/>
+        <w:numPr>
+          <w:ilvl w:val="0"/>
+          <w:numId w:val="1"/>
+        </w:numPr>
+        <w:spacing w:line="360" w:lineRule="auto"/>
+        <w:rPr>
+          <w:rFonts w:ascii="Times New Roman" w:hAnsi="Times New Roman" w:cs="Times New Roman"/>
+          <w:sz w:val="24"/>
+          <w:szCs w:val="24"/>
+        </w:rPr>
+      </w:pPr>
+      <w:r>
+        <w:rPr>
+          <w:rFonts w:ascii="Times New Roman" w:hAnsi="Times New Roman" w:cs="Times New Roman"/>
+          <w:b/>
+          <w:bCs/>
+          <w:i/>
+          <w:iCs/>
+          <w:sz w:val="24"/>
+          <w:szCs w:val="24"/>
+        </w:rPr>
+        <w:t>Subsistema</w:t>
+      </w:r>
+      <w:r>
+        <w:rPr>
+          <w:rFonts w:ascii="Times New Roman" w:hAnsi="Times New Roman" w:cs="Times New Roman"/>
+          <w:b/>
+          <w:bCs/>
+          <w:i/>
+          <w:iCs/>
+          <w:sz w:val="24"/>
+          <w:szCs w:val="24"/>
+        </w:rPr>
+        <w:t>s</w:t>
+      </w:r>
+      <w:r>
+        <w:rPr>
+          <w:rFonts w:ascii="Times New Roman" w:hAnsi="Times New Roman" w:cs="Times New Roman"/>
+          <w:b/>
+          <w:bCs/>
+          <w:i/>
+          <w:iCs/>
+          <w:sz w:val="24"/>
+          <w:szCs w:val="24"/>
+        </w:rPr>
+        <w:t xml:space="preserve"> de Transacciones</w:t>
+      </w:r>
+      <w:r>
+        <w:rPr>
+          <w:rFonts w:ascii="Times New Roman" w:hAnsi="Times New Roman" w:cs="Times New Roman"/>
+          <w:b/>
+          <w:bCs/>
+          <w:i/>
+          <w:iCs/>
+          <w:sz w:val="24"/>
+          <w:szCs w:val="24"/>
+        </w:rPr>
+        <w:t xml:space="preserve"> y Matching</w:t>
+      </w:r>
+      <w:r>
+        <w:rPr>
+          <w:rFonts w:ascii="Times New Roman" w:hAnsi="Times New Roman" w:cs="Times New Roman"/>
+          <w:b/>
+          <w:bCs/>
+          <w:i/>
+          <w:iCs/>
+          <w:noProof/>
+          <w:sz w:val="24"/>
+          <w:szCs w:val="24"/>
+        </w:rPr>
+        <w:drawing>
+          <wp:inline distT="0" distB="0" distL="0" distR="0" wp14:anchorId="1351E37C" wp14:editId="53516375">
+            <wp:extent cx="5397500" cy="2514600"/>
+            <wp:effectExtent l="0" t="0" r="0" b="0"/>
+            <wp:docPr id="2093132283" name="Imagen 3"/>
+            <wp:cNvGraphicFramePr>
+              <a:graphicFrameLocks xmlns:a="http://schemas.openxmlformats.org/drawingml/2006/main" noChangeAspect="1"/>
+            </wp:cNvGraphicFramePr>
+            <a:graphic xmlns:a="http://schemas.openxmlformats.org/drawingml/2006/main">
+              <a:graphicData uri="http://schemas.openxmlformats.org/drawingml/2006/picture">
+                <pic:pic xmlns:pic="http://schemas.openxmlformats.org/drawingml/2006/picture">
+                  <pic:nvPicPr>
+                    <pic:cNvPr id="0" name="Picture 3"/>
+                    <pic:cNvPicPr>
+                      <a:picLocks noChangeAspect="1" noChangeArrowheads="1"/>
+                    </pic:cNvPicPr>
+                  </pic:nvPicPr>
+                  <pic:blipFill>
+                    <a:blip r:embed="rId10">
+                      <a:extLst>
+                        <a:ext uri="{28A0092B-C50C-407E-A947-70E740481C1C}">
+                          <a14:useLocalDpi xmlns:a14="http://schemas.microsoft.com/office/drawing/2010/main" val="0"/>
+                        </a:ext>
+                      </a:extLst>
+                    </a:blip>
+                    <a:srcRect/>
+                    <a:stretch>
+                      <a:fillRect/>
+                    </a:stretch>
+                  </pic:blipFill>
+                  <pic:spPr bwMode="auto">
+                    <a:xfrm>
+                      <a:off x="0" y="0"/>
+                      <a:ext cx="5397500" cy="2514600"/>
+                    </a:xfrm>
+                    <a:prstGeom prst="rect">
+                      <a:avLst/>
+                    </a:prstGeom>
+                    <a:noFill/>
+                    <a:ln>
+                      <a:noFill/>
+                    </a:ln>
+                  </pic:spPr>
+                </pic:pic>
+              </a:graphicData>
+            </a:graphic>
+          </wp:inline>
+        </w:drawing>
+      </w:r>
+    </w:p>
+    <w:p>
+      <w:pPr>
+        <w:spacing w:line="360" w:lineRule="auto"/>
+        <w:rPr>
+          <w:rFonts w:ascii="Times New Roman" w:hAnsi="Times New Roman" w:cs="Times New Roman"/>
+          <w:sz w:val="24"/>
+          <w:szCs w:val="24"/>
+        </w:rPr>
+      </w:pPr>
+    </w:p>
+    <w:p>
+      <w:pPr>
+        <w:spacing w:line="360" w:lineRule="auto"/>
+        <w:rPr>
+          <w:rFonts w:ascii="Times New Roman" w:hAnsi="Times New Roman" w:cs="Times New Roman"/>
+          <w:sz w:val="24"/>
+          <w:szCs w:val="24"/>
+        </w:rPr>
+      </w:pPr>
+    </w:p>
+    <w:p>
+      <w:pPr>
+        <w:spacing w:line="360" w:lineRule="auto"/>
+        <w:rPr>
+          <w:rFonts w:ascii="Times New Roman" w:hAnsi="Times New Roman" w:cs="Times New Roman"/>
+          <w:sz w:val="24"/>
+          <w:szCs w:val="24"/>
+        </w:rPr>
+      </w:pPr>
+    </w:p>
+    <w:p>
+      <w:pPr>
+        <w:pStyle w:val="Prrafodelista"/>
+        <w:numPr>
+          <w:ilvl w:val="0"/>
+          <w:numId w:val="1"/>
+        </w:numPr>
+        <w:spacing w:line="360" w:lineRule="auto"/>
+        <w:rPr>
+          <w:rFonts w:ascii="Times New Roman" w:hAnsi="Times New Roman" w:cs="Times New Roman"/>
+          <w:b/>
+          <w:bCs/>
+          <w:i/>
+          <w:iCs/>
+          <w:sz w:val="24"/>
+          <w:szCs w:val="24"/>
+        </w:rPr>
+      </w:pPr>
+      <w:r>
+        <w:rPr>
+          <w:rFonts w:ascii="Times New Roman" w:hAnsi="Times New Roman" w:cs="Times New Roman"/>
+          <w:b/>
+          <w:bCs/>
+          <w:i/>
+          <w:iCs/>
+          <w:sz w:val="24"/>
+          <w:szCs w:val="24"/>
+        </w:rPr>
+        <w:t>Subsistema Económico</w:t>
+      </w:r>
+    </w:p>
+    <w:p>
+      <w:pPr>
+        <w:pStyle w:val="Prrafodelista"/>
+        <w:spacing w:line="360" w:lineRule="auto"/>
+        <w:rPr>
+          <w:rFonts w:ascii="Times New Roman" w:hAnsi="Times New Roman" w:cs="Times New Roman"/>
+          <w:sz w:val="24"/>
+          <w:szCs w:val="24"/>
+        </w:rPr>
+      </w:pPr>
+      <w:r>
+        <w:rPr>
+          <w:rFonts w:ascii="Times New Roman" w:hAnsi="Times New Roman" w:cs="Times New Roman"/>
+          <w:noProof/>
+          <w:sz w:val="24"/>
+          <w:szCs w:val="24"/>
+        </w:rPr>
+        <w:drawing>
+          <wp:inline distT="0" distB="0" distL="0" distR="0" wp14:anchorId="4DA9E746" wp14:editId="06484D88">
+            <wp:extent cx="3350983" cy="2667000"/>
+            <wp:effectExtent l="0" t="0" r="1905" b="0"/>
+            <wp:docPr id="1060066695" name="Imagen 5"/>
+            <wp:cNvGraphicFramePr>
+              <a:graphicFrameLocks xmlns:a="http://schemas.openxmlformats.org/drawingml/2006/main" noChangeAspect="1"/>
+            </wp:cNvGraphicFramePr>
+            <a:graphic xmlns:a="http://schemas.openxmlformats.org/drawingml/2006/main">
+              <a:graphicData uri="http://schemas.openxmlformats.org/drawingml/2006/picture">
+                <pic:pic xmlns:pic="http://schemas.openxmlformats.org/drawingml/2006/picture">
+                  <pic:nvPicPr>
+                    <pic:cNvPr id="0" name="Picture 5"/>
+                    <pic:cNvPicPr>
+                      <a:picLocks noChangeAspect="1" noChangeArrowheads="1"/>
+                    </pic:cNvPicPr>
+                  </pic:nvPicPr>
+                  <pic:blipFill>
+                    <a:blip r:embed="rId11">
+                      <a:extLst>
+                        <a:ext uri="{28A0092B-C50C-407E-A947-70E740481C1C}">
+                          <a14:useLocalDpi xmlns:a14="http://schemas.microsoft.com/office/drawing/2010/main" val="0"/>
+                        </a:ext>
+                      </a:extLst>
+                    </a:blip>
+                    <a:srcRect/>
+                    <a:stretch>
+                      <a:fillRect/>
+                    </a:stretch>
+                  </pic:blipFill>
+                  <pic:spPr bwMode="auto">
+                    <a:xfrm>
+                      <a:off x="0" y="0"/>
+                      <a:ext cx="3361867" cy="2675663"/>
+                    </a:xfrm>
+                    <a:prstGeom prst="rect">
+                      <a:avLst/>
+                    </a:prstGeom>
+                    <a:noFill/>
+                    <a:ln>
+                      <a:noFill/>
+                    </a:ln>
+                  </pic:spPr>
+                </pic:pic>
+              </a:graphicData>
+            </a:graphic>
+          </wp:inline>
+        </w:drawing>
+      </w:r>
+    </w:p>
+    <w:p>
+      <w:pPr>
+        <w:pStyle w:val="Prrafodelista"/>
+        <w:spacing w:line="360" w:lineRule="auto"/>
+        <w:rPr>
+          <w:rFonts w:ascii="Times New Roman" w:hAnsi="Times New Roman" w:cs="Times New Roman"/>
+          <w:sz w:val="24"/>
+          <w:szCs w:val="24"/>
+        </w:rPr>
+      </w:pPr>
+    </w:p>
+    <w:p>
+      <w:pPr>
+        <w:pStyle w:val="Prrafodelista"/>
+        <w:numPr>
+          <w:ilvl w:val="0"/>
+          <w:numId w:val="1"/>
+        </w:numPr>
+        <w:spacing w:line="360" w:lineRule="auto"/>
+        <w:rPr>
+          <w:rFonts w:ascii="Times New Roman" w:hAnsi="Times New Roman" w:cs="Times New Roman"/>
+          <w:b/>
+          <w:bCs/>
+          <w:i/>
+          <w:iCs/>
+          <w:sz w:val="24"/>
+          <w:szCs w:val="24"/>
+        </w:rPr>
+      </w:pPr>
+      <w:r>
+        <w:rPr>
+          <w:rFonts w:ascii="Times New Roman" w:hAnsi="Times New Roman" w:cs="Times New Roman"/>
+          <w:b/>
+          <w:bCs/>
+          <w:i/>
+          <w:iCs/>
+          <w:sz w:val="24"/>
+          <w:szCs w:val="24"/>
+        </w:rPr>
+        <w:t>Subsistema de Notificaciones y Comunicación</w:t>
+      </w:r>
+    </w:p>
+    <w:p>
+      <w:pPr>
+        <w:pStyle w:val="Prrafodelista"/>
+        <w:spacing w:line="360" w:lineRule="auto"/>
+        <w:rPr>
+          <w:rFonts w:ascii="Times New Roman" w:hAnsi="Times New Roman" w:cs="Times New Roman"/>
+          <w:sz w:val="24"/>
+          <w:szCs w:val="24"/>
+        </w:rPr>
+      </w:pPr>
+      <w:r>
+        <w:rPr>
+          <w:rFonts w:ascii="Times New Roman" w:hAnsi="Times New Roman" w:cs="Times New Roman"/>
+          <w:noProof/>
+          <w:sz w:val="24"/>
+          <w:szCs w:val="24"/>
+        </w:rPr>
+        <w:drawing>
+          <wp:inline distT="0" distB="0" distL="0" distR="0" wp14:anchorId="17BCFE7C" wp14:editId="22FD65D9">
+            <wp:extent cx="5391150" cy="2870200"/>
+            <wp:effectExtent l="0" t="0" r="0" b="6350"/>
+            <wp:docPr id="1464067151" name="Imagen 6"/>
+            <wp:cNvGraphicFramePr>
+              <a:graphicFrameLocks xmlns:a="http://schemas.openxmlformats.org/drawingml/2006/main" noChangeAspect="1"/>
+            </wp:cNvGraphicFramePr>
+            <a:graphic xmlns:a="http://schemas.openxmlformats.org/drawingml/2006/main">
+              <a:graphicData uri="http://schemas.openxmlformats.org/drawingml/2006/picture">
+                <pic:pic xmlns:pic="http://schemas.openxmlformats.org/drawingml/2006/picture">
+                  <pic:nvPicPr>
+                    <pic:cNvPr id="0" name="Picture 6"/>
+                    <pic:cNvPicPr>
+                      <a:picLocks noChangeAspect="1" noChangeArrowheads="1"/>
+                    </pic:cNvPicPr>
+                  </pic:nvPicPr>
+                  <pic:blipFill>
+                    <a:blip r:embed="rId12">
+                      <a:extLst>
+                        <a:ext uri="{28A0092B-C50C-407E-A947-70E740481C1C}">
+                          <a14:useLocalDpi xmlns:a14="http://schemas.microsoft.com/office/drawing/2010/main" val="0"/>
+                        </a:ext>
+                      </a:extLst>
+                    </a:blip>
+                    <a:srcRect/>
+                    <a:stretch>
+                      <a:fillRect/>
+                    </a:stretch>
+                  </pic:blipFill>
+                  <pic:spPr bwMode="auto">
+                    <a:xfrm>
+                      <a:off x="0" y="0"/>
+                      <a:ext cx="5391150" cy="2870200"/>
+                    </a:xfrm>
+                    <a:prstGeom prst="rect">
+                      <a:avLst/>
+                    </a:prstGeom>
+                    <a:noFill/>
+                    <a:ln>
+                      <a:noFill/>
+                    </a:ln>
+                  </pic:spPr>
+                </pic:pic>
+              </a:graphicData>
+            </a:graphic>
+          </wp:inline>
+        </w:drawing>
+      </w:r>
+    </w:p>
+    <w:p>
+      <w:pPr>
+        <w:spacing w:line="360" w:lineRule="auto"/>
+        <w:rPr>
+          <w:rFonts w:ascii="Times New Roman" w:hAnsi="Times New Roman" w:cs="Times New Roman"/>
+          <w:sz w:val="24"/>
+          <w:szCs w:val="24"/>
+        </w:rPr>
+      </w:pPr>
+    </w:p>
+    <w:p>
+      <w:pPr>
+        <w:spacing w:line="360" w:lineRule="auto"/>
         <w:rPr>
           <w:rFonts w:ascii="Times New Roman" w:hAnsi="Times New Roman" w:cs="Times New Roman"/>
           <w:b/>
@@ -1180,8 +1808,7 @@
           <w:sz w:val="28"/>
           <w:szCs w:val="28"/>
         </w:rPr>
-        <w:t>3</w:t>
-      </w:r>
+      </w:pPr>
       <w:r>
         <w:rPr>
           <w:rFonts w:ascii="Times New Roman" w:hAnsi="Times New Roman" w:cs="Times New Roman"/>
@@ -1190,7 +1817,7 @@
           <w:sz w:val="28"/>
           <w:szCs w:val="28"/>
         </w:rPr>
-        <w:t xml:space="preserve"> </w:t>
+        <w:t>6.</w:t>
       </w:r>
       <w:r>
         <w:rPr>
@@ -1200,51 +1827,9 @@
           <w:sz w:val="28"/>
           <w:szCs w:val="28"/>
         </w:rPr>
-        <w:t>Diagrama de Casos de Uso</w:t>
-      </w:r>
-    </w:p>
-    <w:p>
-      <w:pPr>
-        <w:spacing w:line="360" w:lineRule="auto"/>
-        <w:rPr>
-          <w:rFonts w:ascii="Times New Roman" w:hAnsi="Times New Roman" w:cs="Times New Roman"/>
-          <w:color w:val="EE0000"/>
-          <w:sz w:val="24"/>
-          <w:szCs w:val="24"/>
-        </w:rPr>
-      </w:pPr>
-      <w:r>
-        <w:rPr>
-          <w:rFonts w:ascii="Times New Roman" w:hAnsi="Times New Roman" w:cs="Times New Roman"/>
-          <w:color w:val="EE0000"/>
-          <w:sz w:val="24"/>
-          <w:szCs w:val="24"/>
-        </w:rPr>
-        <w:t>Pendiente de hacer</w:t>
-      </w:r>
-      <w:r>
-        <w:rPr>
-          <w:rFonts w:ascii="Times New Roman" w:hAnsi="Times New Roman" w:cs="Times New Roman"/>
-          <w:color w:val="EE0000"/>
-          <w:sz w:val="24"/>
-          <w:szCs w:val="24"/>
-        </w:rPr>
-        <w:t>.</w:t>
-      </w:r>
-    </w:p>
-    <w:p>
-      <w:pPr>
-        <w:spacing w:line="360" w:lineRule="auto"/>
-        <w:rPr>
-          <w:rFonts w:ascii="Times New Roman" w:hAnsi="Times New Roman" w:cs="Times New Roman"/>
-          <w:sz w:val="24"/>
-          <w:szCs w:val="24"/>
-        </w:rPr>
-      </w:pPr>
-    </w:p>
-    <w:p>
-      <w:pPr>
-        <w:spacing w:line="360" w:lineRule="auto"/>
+        <w:t>4</w:t>
+      </w:r>
+      <w:r>
         <w:rPr>
           <w:rFonts w:ascii="Times New Roman" w:hAnsi="Times New Roman" w:cs="Times New Roman"/>
           <w:b/>
@@ -1252,7 +1837,8 @@
           <w:sz w:val="28"/>
           <w:szCs w:val="28"/>
         </w:rPr>
-      </w:pPr>
+        <w:t xml:space="preserve"> </w:t>
+      </w:r>
       <w:r>
         <w:rPr>
           <w:rFonts w:ascii="Times New Roman" w:hAnsi="Times New Roman" w:cs="Times New Roman"/>
@@ -1261,7 +1847,7 @@
           <w:sz w:val="28"/>
           <w:szCs w:val="28"/>
         </w:rPr>
-        <w:t>6.</w:t>
+        <w:t>Especificación</w:t>
       </w:r>
       <w:r>
         <w:rPr>
@@ -1271,7 +1857,7 @@
           <w:sz w:val="28"/>
           <w:szCs w:val="28"/>
         </w:rPr>
-        <w:t>4</w:t>
+        <w:t xml:space="preserve"> de</w:t>
       </w:r>
       <w:r>
         <w:rPr>
@@ -1281,7 +1867,7 @@
           <w:sz w:val="28"/>
           <w:szCs w:val="28"/>
         </w:rPr>
-        <w:t xml:space="preserve"> </w:t>
+        <w:t xml:space="preserve"> los</w:t>
       </w:r>
       <w:r>
         <w:rPr>
@@ -1291,7 +1877,7 @@
           <w:sz w:val="28"/>
           <w:szCs w:val="28"/>
         </w:rPr>
-        <w:t>Especificación</w:t>
+        <w:t xml:space="preserve"> Casos de Uso por</w:t>
       </w:r>
       <w:r>
         <w:rPr>
@@ -1301,7 +1887,7 @@
           <w:sz w:val="28"/>
           <w:szCs w:val="28"/>
         </w:rPr>
-        <w:t xml:space="preserve"> de</w:t>
+        <w:t xml:space="preserve"> cada</w:t>
       </w:r>
       <w:r>
         <w:rPr>
@@ -1311,46 +1897,6 @@
           <w:sz w:val="28"/>
           <w:szCs w:val="28"/>
         </w:rPr>
-        <w:t xml:space="preserve"> los</w:t>
-      </w:r>
-      <w:r>
-        <w:rPr>
-          <w:rFonts w:ascii="Times New Roman" w:hAnsi="Times New Roman" w:cs="Times New Roman"/>
-          <w:b/>
-          <w:bCs/>
-          <w:sz w:val="28"/>
-          <w:szCs w:val="28"/>
-        </w:rPr>
-        <w:t xml:space="preserve"> </w:t>
-      </w:r>
-      <w:r>
-        <w:rPr>
-          <w:rFonts w:ascii="Times New Roman" w:hAnsi="Times New Roman" w:cs="Times New Roman"/>
-          <w:b/>
-          <w:bCs/>
-          <w:sz w:val="28"/>
-          <w:szCs w:val="28"/>
-        </w:rPr>
-        <w:t>Casos de Uso por</w:t>
-      </w:r>
-      <w:r>
-        <w:rPr>
-          <w:rFonts w:ascii="Times New Roman" w:hAnsi="Times New Roman" w:cs="Times New Roman"/>
-          <w:b/>
-          <w:bCs/>
-          <w:sz w:val="28"/>
-          <w:szCs w:val="28"/>
-        </w:rPr>
-        <w:t xml:space="preserve"> cada</w:t>
-      </w:r>
-      <w:r>
-        <w:rPr>
-          <w:rFonts w:ascii="Times New Roman" w:hAnsi="Times New Roman" w:cs="Times New Roman"/>
-          <w:b/>
-          <w:bCs/>
-          <w:sz w:val="28"/>
-          <w:szCs w:val="28"/>
-        </w:rPr>
         <w:t xml:space="preserve"> Subsistema</w:t>
       </w:r>
     </w:p>
@@ -1400,26 +1946,6 @@
         </w:rPr>
         <w:t>cx, pendientes de terminar y adjuntar a este documento.</w:t>
       </w:r>
-    </w:p>
-    <w:p>
-      <w:pPr>
-        <w:spacing w:line="360" w:lineRule="auto"/>
-        <w:rPr>
-          <w:rFonts w:ascii="Times New Roman" w:hAnsi="Times New Roman" w:cs="Times New Roman"/>
-          <w:sz w:val="24"/>
-          <w:szCs w:val="24"/>
-        </w:rPr>
-      </w:pPr>
-    </w:p>
-    <w:p>
-      <w:pPr>
-        <w:spacing w:line="360" w:lineRule="auto"/>
-        <w:rPr>
-          <w:rFonts w:ascii="Times New Roman" w:hAnsi="Times New Roman" w:cs="Times New Roman"/>
-          <w:sz w:val="24"/>
-          <w:szCs w:val="24"/>
-        </w:rPr>
-      </w:pPr>
     </w:p>
     <w:p>
       <w:pPr>
@@ -2795,23 +3321,6 @@
 </file>
 
 <file path=customXml/item1.xml><?xml version="1.0" encoding="utf-8"?>
-<p:properties xmlns:p="http://schemas.microsoft.com/office/2006/metadata/properties" xmlns:xsi="http://www.w3.org/2001/XMLSchema-instance" xmlns:pc="http://schemas.microsoft.com/office/infopath/2007/PartnerControls">
-  <documentManagement>
-    <_activity xmlns="5003fbd0-3e60-4bb1-8aa8-c6d5ab10475d" xsi:nil="true"/>
-  </documentManagement>
-</p:properties>
-</file>
-
-<file path=customXml/item2.xml><?xml version="1.0" encoding="utf-8"?>
-<?mso-contentType ?>
-<FormTemplates xmlns="http://schemas.microsoft.com/sharepoint/v3/contenttype/forms">
-  <Display>DocumentLibraryForm</Display>
-  <Edit>DocumentLibraryForm</Edit>
-  <New>DocumentLibraryForm</New>
-</FormTemplates>
-</file>
-
-<file path=customXml/item3.xml><?xml version="1.0" encoding="utf-8"?>
 <ct:contentTypeSchema xmlns:ct="http://schemas.microsoft.com/office/2006/metadata/contentType" xmlns:ma="http://schemas.microsoft.com/office/2006/metadata/properties/metaAttributes" ct:_="" ma:_="" ma:contentTypeName="Documento" ma:contentTypeID="0x010100CE93EA39AAF31B4A8E3C9060F2C57ABE" ma:contentTypeVersion="6" ma:contentTypeDescription="Crear nuevo documento." ma:contentTypeScope="" ma:versionID="5f9108b03277eb9789bdb8740247dca8">
   <xsd:schema xmlns:xsd="http://www.w3.org/2001/XMLSchema" xmlns:xs="http://www.w3.org/2001/XMLSchema" xmlns:p="http://schemas.microsoft.com/office/2006/metadata/properties" xmlns:ns3="5003fbd0-3e60-4bb1-8aa8-c6d5ab10475d" targetNamespace="http://schemas.microsoft.com/office/2006/metadata/properties" ma:root="true" ma:fieldsID="f4f313536133bb5067334d3cc14608e1" ns3:_="">
     <xsd:import namespace="5003fbd0-3e60-4bb1-8aa8-c6d5ab10475d"/>
@@ -2967,31 +3476,24 @@
 </ct:contentTypeSchema>
 </file>
 
-<file path=customXml/itemProps1.xml><?xml version="1.0" encoding="utf-8"?>
-<ds:datastoreItem xmlns:ds="http://schemas.openxmlformats.org/officeDocument/2006/customXml" ds:itemID="{A61F46FA-79CE-4120-BECF-248F72E6788B}">
-  <ds:schemaRefs>
-    <ds:schemaRef ds:uri="http://purl.org/dc/terms/"/>
-    <ds:schemaRef ds:uri="5003fbd0-3e60-4bb1-8aa8-c6d5ab10475d"/>
-    <ds:schemaRef ds:uri="http://purl.org/dc/elements/1.1/"/>
-    <ds:schemaRef ds:uri="http://schemas.openxmlformats.org/package/2006/metadata/core-properties"/>
-    <ds:schemaRef ds:uri="http://schemas.microsoft.com/office/2006/metadata/properties"/>
-    <ds:schemaRef ds:uri="http://schemas.microsoft.com/office/2006/documentManagement/types"/>
-    <ds:schemaRef ds:uri="http://purl.org/dc/dcmitype/"/>
-    <ds:schemaRef ds:uri="http://schemas.microsoft.com/office/infopath/2007/PartnerControls"/>
-    <ds:schemaRef ds:uri="http://www.w3.org/XML/1998/namespace"/>
-  </ds:schemaRefs>
-</ds:datastoreItem>
+<file path=customXml/item2.xml><?xml version="1.0" encoding="utf-8"?>
+<?mso-contentType ?>
+<FormTemplates xmlns="http://schemas.microsoft.com/sharepoint/v3/contenttype/forms">
+  <Display>DocumentLibraryForm</Display>
+  <Edit>DocumentLibraryForm</Edit>
+  <New>DocumentLibraryForm</New>
+</FormTemplates>
 </file>
 
-<file path=customXml/itemProps2.xml><?xml version="1.0" encoding="utf-8"?>
-<ds:datastoreItem xmlns:ds="http://schemas.openxmlformats.org/officeDocument/2006/customXml" ds:itemID="{8CAD5341-28FE-4E90-8D17-870EC0CC86DA}">
-  <ds:schemaRefs>
-    <ds:schemaRef ds:uri="http://schemas.microsoft.com/sharepoint/v3/contenttype/forms"/>
-  </ds:schemaRefs>
-</ds:datastoreItem>
+<file path=customXml/item3.xml><?xml version="1.0" encoding="utf-8"?>
+<p:properties xmlns:p="http://schemas.microsoft.com/office/2006/metadata/properties" xmlns:xsi="http://www.w3.org/2001/XMLSchema-instance" xmlns:pc="http://schemas.microsoft.com/office/infopath/2007/PartnerControls">
+  <documentManagement>
+    <_activity xmlns="5003fbd0-3e60-4bb1-8aa8-c6d5ab10475d" xsi:nil="true"/>
+  </documentManagement>
+</p:properties>
 </file>
 
-<file path=customXml/itemProps3.xml><?xml version="1.0" encoding="utf-8"?>
+<file path=customXml/itemProps1.xml><?xml version="1.0" encoding="utf-8"?>
 <ds:datastoreItem xmlns:ds="http://schemas.openxmlformats.org/officeDocument/2006/customXml" ds:itemID="{2BC5B0ED-BA67-47FC-8397-91524C8EBDD3}">
   <ds:schemaRefs>
     <ds:schemaRef ds:uri="http://schemas.microsoft.com/office/2006/metadata/contentType"/>
@@ -3007,4 +3509,22 @@
     <ds:schemaRef ds:uri="http://schemas.microsoft.com/internal/obd"/>
   </ds:schemaRefs>
 </ds:datastoreItem>
+</file>
+
+<file path=customXml/itemProps2.xml><?xml version="1.0" encoding="utf-8"?>
+<ds:datastoreItem xmlns:ds="http://schemas.openxmlformats.org/officeDocument/2006/customXml" ds:itemID="{8CAD5341-28FE-4E90-8D17-870EC0CC86DA}">
+  <ds:schemaRefs>
+    <ds:schemaRef ds:uri="http://schemas.microsoft.com/sharepoint/v3/contenttype/forms"/>
+  </ds:schemaRefs>
+</ds:datastoreItem>
+</file>
+
+<file path=customXml/itemProps3.xml><?xml version="1.0" encoding="utf-8"?>
+<ds:datastoreItem xmlns:ds="http://schemas.openxmlformats.org/officeDocument/2006/customXml" ds:itemID="{A61F46FA-79CE-4120-BECF-248F72E6788B}">
+  <ds:schemaRefs>
+    <ds:schemaRef ds:uri="http://schemas.microsoft.com/office/2006/metadata/properties"/>
+    <ds:schemaRef ds:uri="http://schemas.microsoft.com/office/infopath/2007/PartnerControls"/>
+    <ds:schemaRef ds:uri="5003fbd0-3e60-4bb1-8aa8-c6d5ab10475d"/>
+  </ds:schemaRefs>
+</ds:datastoreItem>
 </file>
</xml_diff>

<commit_message>
Arquitectura del sistema terminada
v.1.4
Diagramas de actividad acabados, documento finalizado.
Autor: Diego Pallarés López
</commit_message>
<xml_diff>
--- a/Arquitectura y Diseño del Sistema/6.-Arquitectura y Diseño del Sistema.docx
+++ b/Arquitectura y Diseño del Sistema/6.-Arquitectura y Diseño del Sistema.docx
@@ -23010,7 +23010,6 @@
         </w:tabs>
         <w:rPr>
           <w:rFonts w:ascii="Times New Roman" w:hAnsi="Times New Roman" w:cs="Times New Roman"/>
-          <w:color w:val="EE0000"/>
           <w:sz w:val="24"/>
           <w:szCs w:val="24"/>
         </w:rPr>
@@ -23018,11 +23017,51 @@
       <w:r>
         <w:rPr>
           <w:rFonts w:ascii="Times New Roman" w:hAnsi="Times New Roman" w:cs="Times New Roman"/>
-          <w:color w:val="EE0000"/>
-          <w:sz w:val="24"/>
-          <w:szCs w:val="24"/>
-        </w:rPr>
-        <w:t>Faltan los diagramas de actividad (subir producto y realizar transacción).</w:t>
+          <w:noProof/>
+          <w:sz w:val="24"/>
+          <w:szCs w:val="24"/>
+        </w:rPr>
+        <w:drawing>
+          <wp:inline distT="0" distB="0" distL="0" distR="0" wp14:anchorId="5CE5D5F0" wp14:editId="0EBC6434">
+            <wp:extent cx="4500748" cy="8001588"/>
+            <wp:effectExtent l="0" t="0" r="0" b="0"/>
+            <wp:docPr id="102570121" name="Imagen 1" descr="Diagrama&#10;&#10;El contenido generado por IA puede ser incorrecto."/>
+            <wp:cNvGraphicFramePr>
+              <a:graphicFrameLocks xmlns:a="http://schemas.openxmlformats.org/drawingml/2006/main" noChangeAspect="1"/>
+            </wp:cNvGraphicFramePr>
+            <a:graphic xmlns:a="http://schemas.openxmlformats.org/drawingml/2006/main">
+              <a:graphicData uri="http://schemas.openxmlformats.org/drawingml/2006/picture">
+                <pic:pic xmlns:pic="http://schemas.openxmlformats.org/drawingml/2006/picture">
+                  <pic:nvPicPr>
+                    <pic:cNvPr id="102570121" name="Imagen 1" descr="Diagrama&#10;&#10;El contenido generado por IA puede ser incorrecto."/>
+                    <pic:cNvPicPr/>
+                  </pic:nvPicPr>
+                  <pic:blipFill>
+                    <a:blip r:embed="rId14">
+                      <a:extLst>
+                        <a:ext uri="{28A0092B-C50C-407E-A947-70E740481C1C}">
+                          <a14:useLocalDpi xmlns:a14="http://schemas.microsoft.com/office/drawing/2010/main" val="0"/>
+                        </a:ext>
+                      </a:extLst>
+                    </a:blip>
+                    <a:stretch>
+                      <a:fillRect/>
+                    </a:stretch>
+                  </pic:blipFill>
+                  <pic:spPr>
+                    <a:xfrm>
+                      <a:off x="0" y="0"/>
+                      <a:ext cx="4540738" cy="8072684"/>
+                    </a:xfrm>
+                    <a:prstGeom prst="rect">
+                      <a:avLst/>
+                    </a:prstGeom>
+                  </pic:spPr>
+                </pic:pic>
+              </a:graphicData>
+            </a:graphic>
+          </wp:inline>
+        </w:drawing>
       </w:r>
     </w:p>
     <w:p>
@@ -23036,6 +23075,22 @@
           <w:szCs w:val="24"/>
         </w:rPr>
       </w:pPr>
+      <w:r>
+        <w:rPr>
+          <w:rFonts w:ascii="Times New Roman" w:hAnsi="Times New Roman" w:cs="Times New Roman"/>
+          <w:sz w:val="24"/>
+          <w:szCs w:val="24"/>
+        </w:rPr>
+        <w:t>Autor: Diego Pallarés</w:t>
+      </w:r>
+      <w:r>
+        <w:rPr>
+          <w:rFonts w:ascii="Times New Roman" w:hAnsi="Times New Roman" w:cs="Times New Roman"/>
+          <w:sz w:val="24"/>
+          <w:szCs w:val="24"/>
+        </w:rPr>
+        <w:t xml:space="preserve"> López</w:t>
+      </w:r>
     </w:p>
     <w:p>
       <w:pPr>
@@ -23048,6 +23103,65 @@
           <w:szCs w:val="24"/>
         </w:rPr>
       </w:pPr>
+      <w:r>
+        <w:rPr>
+          <w:rFonts w:ascii="Times New Roman" w:hAnsi="Times New Roman" w:cs="Times New Roman"/>
+          <w:noProof/>
+          <w:sz w:val="24"/>
+          <w:szCs w:val="24"/>
+        </w:rPr>
+        <w:lastRenderedPageBreak/>
+        <w:drawing>
+          <wp:inline distT="0" distB="0" distL="0" distR="0" wp14:anchorId="48AD6D12" wp14:editId="60651AD0">
+            <wp:extent cx="3941379" cy="8323561"/>
+            <wp:effectExtent l="0" t="0" r="2540" b="1905"/>
+            <wp:docPr id="1573879609" name="Imagen 2" descr="Diagrama&#10;&#10;El contenido generado por IA puede ser incorrecto."/>
+            <wp:cNvGraphicFramePr>
+              <a:graphicFrameLocks xmlns:a="http://schemas.openxmlformats.org/drawingml/2006/main" noChangeAspect="1"/>
+            </wp:cNvGraphicFramePr>
+            <a:graphic xmlns:a="http://schemas.openxmlformats.org/drawingml/2006/main">
+              <a:graphicData uri="http://schemas.openxmlformats.org/drawingml/2006/picture">
+                <pic:pic xmlns:pic="http://schemas.openxmlformats.org/drawingml/2006/picture">
+                  <pic:nvPicPr>
+                    <pic:cNvPr id="1573879609" name="Imagen 2" descr="Diagrama&#10;&#10;El contenido generado por IA puede ser incorrecto."/>
+                    <pic:cNvPicPr/>
+                  </pic:nvPicPr>
+                  <pic:blipFill rotWithShape="1">
+                    <a:blip r:embed="rId15">
+                      <a:extLst>
+                        <a:ext uri="{28A0092B-C50C-407E-A947-70E740481C1C}">
+                          <a14:useLocalDpi xmlns:a14="http://schemas.microsoft.com/office/drawing/2010/main" val="0"/>
+                        </a:ext>
+                      </a:extLst>
+                    </a:blip>
+                    <a:srcRect r="15816"/>
+                    <a:stretch>
+                      <a:fillRect/>
+                    </a:stretch>
+                  </pic:blipFill>
+                  <pic:spPr bwMode="auto">
+                    <a:xfrm>
+                      <a:off x="0" y="0"/>
+                      <a:ext cx="3959772" cy="8362403"/>
+                    </a:xfrm>
+                    <a:prstGeom prst="rect">
+                      <a:avLst/>
+                    </a:prstGeom>
+                    <a:ln>
+                      <a:noFill/>
+                    </a:ln>
+                    <a:extLst>
+                      <a:ext uri="{53640926-AAD7-44D8-BBD7-CCE9431645EC}">
+                        <a14:shadowObscured xmlns:a14="http://schemas.microsoft.com/office/drawing/2010/main"/>
+                      </a:ext>
+                    </a:extLst>
+                  </pic:spPr>
+                </pic:pic>
+              </a:graphicData>
+            </a:graphic>
+          </wp:inline>
+        </w:drawing>
+      </w:r>
     </w:p>
     <w:p>
       <w:pPr>
@@ -23058,78 +23172,7 @@
           <w:rFonts w:ascii="Times New Roman" w:hAnsi="Times New Roman" w:cs="Times New Roman"/>
           <w:sz w:val="24"/>
           <w:szCs w:val="24"/>
-        </w:rPr>
-      </w:pPr>
-    </w:p>
-    <w:p>
-      <w:pPr>
-        <w:tabs>
-          <w:tab w:val="left" w:pos="1532"/>
-        </w:tabs>
-        <w:rPr>
-          <w:rFonts w:ascii="Times New Roman" w:hAnsi="Times New Roman" w:cs="Times New Roman"/>
-          <w:sz w:val="24"/>
-          <w:szCs w:val="24"/>
-        </w:rPr>
-      </w:pPr>
-    </w:p>
-    <w:p>
-      <w:pPr>
-        <w:tabs>
-          <w:tab w:val="left" w:pos="1532"/>
-        </w:tabs>
-        <w:rPr>
-          <w:rFonts w:ascii="Times New Roman" w:hAnsi="Times New Roman" w:cs="Times New Roman"/>
-          <w:sz w:val="24"/>
-          <w:szCs w:val="24"/>
-        </w:rPr>
-      </w:pPr>
-    </w:p>
-    <w:p>
-      <w:pPr>
-        <w:tabs>
-          <w:tab w:val="left" w:pos="1532"/>
-        </w:tabs>
-        <w:rPr>
-          <w:rFonts w:ascii="Times New Roman" w:hAnsi="Times New Roman" w:cs="Times New Roman"/>
-          <w:sz w:val="24"/>
-          <w:szCs w:val="24"/>
-        </w:rPr>
-      </w:pPr>
-    </w:p>
-    <w:p>
-      <w:pPr>
-        <w:tabs>
-          <w:tab w:val="left" w:pos="1532"/>
-        </w:tabs>
-        <w:rPr>
-          <w:rFonts w:ascii="Times New Roman" w:hAnsi="Times New Roman" w:cs="Times New Roman"/>
-          <w:sz w:val="24"/>
-          <w:szCs w:val="24"/>
-        </w:rPr>
-      </w:pPr>
-    </w:p>
-    <w:p>
-      <w:pPr>
-        <w:tabs>
-          <w:tab w:val="left" w:pos="1532"/>
-        </w:tabs>
-        <w:rPr>
-          <w:rFonts w:ascii="Times New Roman" w:hAnsi="Times New Roman" w:cs="Times New Roman"/>
-          <w:sz w:val="24"/>
-          <w:szCs w:val="24"/>
-        </w:rPr>
-      </w:pPr>
-    </w:p>
-    <w:p>
-      <w:pPr>
-        <w:tabs>
-          <w:tab w:val="left" w:pos="1532"/>
-        </w:tabs>
-        <w:rPr>
-          <w:rFonts w:ascii="Times New Roman" w:hAnsi="Times New Roman" w:cs="Times New Roman"/>
-          <w:sz w:val="24"/>
-          <w:szCs w:val="24"/>
+          <w:u w:val="single"/>
         </w:rPr>
       </w:pPr>
       <w:r>
@@ -23138,7 +23181,15 @@
           <w:sz w:val="24"/>
           <w:szCs w:val="24"/>
         </w:rPr>
-        <w:t>Autor: Carlos Belmonte</w:t>
+        <w:t xml:space="preserve">Autor: </w:t>
+      </w:r>
+      <w:r>
+        <w:rPr>
+          <w:rFonts w:ascii="Times New Roman" w:hAnsi="Times New Roman" w:cs="Times New Roman"/>
+          <w:sz w:val="24"/>
+          <w:szCs w:val="24"/>
+        </w:rPr>
+        <w:t>Diego Pallarés López</w:t>
       </w:r>
     </w:p>
     <w:sectPr>
@@ -24827,7 +24878,7 @@
   <w:style w:type="paragraph" w:default="1" w:styleId="Normal">
     <w:name w:val="Normal"/>
     <w:qFormat/>
-    <w:rsid w:val="006A7CEE"/>
+    <w:rsid w:val="00AC5112"/>
   </w:style>
   <w:style w:type="paragraph" w:styleId="Ttulo1">
     <w:name w:val="heading 1"/>
@@ -25644,12 +25695,11 @@
 </file>
 
 <file path=customXml/item1.xml><?xml version="1.0" encoding="utf-8"?>
-<?mso-contentType ?>
-<FormTemplates xmlns="http://schemas.microsoft.com/sharepoint/v3/contenttype/forms">
-  <Display>DocumentLibraryForm</Display>
-  <Edit>DocumentLibraryForm</Edit>
-  <New>DocumentLibraryForm</New>
-</FormTemplates>
+<p:properties xmlns:p="http://schemas.microsoft.com/office/2006/metadata/properties" xmlns:xsi="http://www.w3.org/2001/XMLSchema-instance" xmlns:pc="http://schemas.microsoft.com/office/infopath/2007/PartnerControls">
+  <documentManagement>
+    <_activity xmlns="5003fbd0-3e60-4bb1-8aa8-c6d5ab10475d" xsi:nil="true"/>
+  </documentManagement>
+</p:properties>
 </file>
 
 <file path=customXml/item2.xml><?xml version="1.0" encoding="utf-8"?>
@@ -25809,17 +25859,20 @@
 </file>
 
 <file path=customXml/item3.xml><?xml version="1.0" encoding="utf-8"?>
-<p:properties xmlns:p="http://schemas.microsoft.com/office/2006/metadata/properties" xmlns:xsi="http://www.w3.org/2001/XMLSchema-instance" xmlns:pc="http://schemas.microsoft.com/office/infopath/2007/PartnerControls">
-  <documentManagement>
-    <_activity xmlns="5003fbd0-3e60-4bb1-8aa8-c6d5ab10475d" xsi:nil="true"/>
-  </documentManagement>
-</p:properties>
+<?mso-contentType ?>
+<FormTemplates xmlns="http://schemas.microsoft.com/sharepoint/v3/contenttype/forms">
+  <Display>DocumentLibraryForm</Display>
+  <Edit>DocumentLibraryForm</Edit>
+  <New>DocumentLibraryForm</New>
+</FormTemplates>
 </file>
 
 <file path=customXml/itemProps1.xml><?xml version="1.0" encoding="utf-8"?>
-<ds:datastoreItem xmlns:ds="http://schemas.openxmlformats.org/officeDocument/2006/customXml" ds:itemID="{8CAD5341-28FE-4E90-8D17-870EC0CC86DA}">
+<ds:datastoreItem xmlns:ds="http://schemas.openxmlformats.org/officeDocument/2006/customXml" ds:itemID="{A61F46FA-79CE-4120-BECF-248F72E6788B}">
   <ds:schemaRefs>
-    <ds:schemaRef ds:uri="http://schemas.microsoft.com/sharepoint/v3/contenttype/forms"/>
+    <ds:schemaRef ds:uri="http://schemas.microsoft.com/office/2006/metadata/properties"/>
+    <ds:schemaRef ds:uri="http://schemas.microsoft.com/office/infopath/2007/PartnerControls"/>
+    <ds:schemaRef ds:uri="5003fbd0-3e60-4bb1-8aa8-c6d5ab10475d"/>
   </ds:schemaRefs>
 </ds:datastoreItem>
 </file>
@@ -25843,11 +25896,9 @@
 </file>
 
 <file path=customXml/itemProps3.xml><?xml version="1.0" encoding="utf-8"?>
-<ds:datastoreItem xmlns:ds="http://schemas.openxmlformats.org/officeDocument/2006/customXml" ds:itemID="{A61F46FA-79CE-4120-BECF-248F72E6788B}">
+<ds:datastoreItem xmlns:ds="http://schemas.openxmlformats.org/officeDocument/2006/customXml" ds:itemID="{8CAD5341-28FE-4E90-8D17-870EC0CC86DA}">
   <ds:schemaRefs>
-    <ds:schemaRef ds:uri="http://schemas.microsoft.com/office/2006/metadata/properties"/>
-    <ds:schemaRef ds:uri="http://schemas.microsoft.com/office/infopath/2007/PartnerControls"/>
-    <ds:schemaRef ds:uri="5003fbd0-3e60-4bb1-8aa8-c6d5ab10475d"/>
+    <ds:schemaRef ds:uri="http://schemas.microsoft.com/sharepoint/v3/contenttype/forms"/>
   </ds:schemaRefs>
 </ds:datastoreItem>
 </file>
</xml_diff>